<commit_message>
Finish: [7,8,9]. Start #10
</commit_message>
<xml_diff>
--- a/laba_06/Отчёт лабораторная работа №6.docx
+++ b/laba_06/Отчёт лабораторная работа №6.docx
@@ -24,6 +24,7 @@
           <w:sz w:val="28"/>
           <w:shd w:fill="auto" w:val="clear"/>
         </w:rPr>
+        <w:tab/>
         <w:t>МИНОБРНАУКИ РОССИИ</w:t>
       </w:r>
     </w:p>
@@ -4539,15 +4540,7 @@
           <w:bCs/>
           <w:lang w:val="ru-RU"/>
         </w:rPr>
-        <w:t>Задание №</w:t>
-      </w:r>
-      <w:r>
-        <w:rPr>
-          <w:b/>
-          <w:bCs/>
-          <w:lang w:val="ru-RU"/>
-        </w:rPr>
-        <w:t>1</w:t>
+        <w:t>Задание №1</w:t>
       </w:r>
       <w:r>
         <w:rPr>
@@ -5601,40 +5594,48 @@
         </w:rPr>
       </w:pPr>
       <w:r>
-        <w:rPr/>
-      </w:r>
-    </w:p>
-    <w:p>
-      <w:pPr>
-        <w:pStyle w:val="Normal"/>
-        <w:jc w:val="both"/>
         <w:rPr>
           <w:b/>
           <w:bCs/>
           <w:lang w:val="en-US"/>
         </w:rPr>
-      </w:pPr>
-      <w:r>
+      </w:r>
+    </w:p>
+    <w:p>
+      <w:pPr>
+        <w:pStyle w:val="Normal"/>
+        <w:jc w:val="both"/>
         <w:rPr>
           <w:b/>
           <w:bCs/>
           <w:lang w:val="en-US"/>
         </w:rPr>
-        <w:t># Console</w:t>
-      </w:r>
-    </w:p>
-    <w:p>
-      <w:pPr>
-        <w:pStyle w:val="Normal"/>
-        <w:jc w:val="both"/>
+      </w:pPr>
+      <w:r>
         <w:rPr>
           <w:b/>
           <w:bCs/>
           <w:lang w:val="en-US"/>
         </w:rPr>
-      </w:pPr>
-      <w:r>
-        <w:rPr/>
+        <w:t># Console</w:t>
+      </w:r>
+    </w:p>
+    <w:p>
+      <w:pPr>
+        <w:pStyle w:val="Normal"/>
+        <w:jc w:val="both"/>
+        <w:rPr>
+          <w:b/>
+          <w:bCs/>
+          <w:lang w:val="en-US"/>
+        </w:rPr>
+      </w:pPr>
+      <w:r>
+        <w:rPr>
+          <w:b/>
+          <w:bCs/>
+          <w:lang w:val="en-US"/>
+        </w:rPr>
         <w:drawing>
           <wp:anchor behindDoc="0" distT="0" distB="0" distL="0" distR="0" simplePos="0" locked="0" layoutInCell="0" allowOverlap="1" relativeHeight="4">
             <wp:simplePos x="0" y="0"/>
@@ -5869,12 +5870,13 @@
     <w:qFormat/>
     <w:pPr>
       <w:widowControl/>
+      <w:suppressAutoHyphens w:val="true"/>
       <w:bidi w:val="0"/>
       <w:spacing w:before="0" w:after="0"/>
       <w:jc w:val="left"/>
     </w:pPr>
     <w:rPr>
-      <w:rFonts w:ascii="Calibri" w:hAnsi="Calibri" w:eastAsia="宋体" w:cs="" w:asciiTheme="minorHAnsi" w:cstheme="minorBidi" w:eastAsiaTheme="minorEastAsia" w:hAnsiTheme="minorHAnsi"/>
+      <w:rFonts w:ascii="Calibri" w:hAnsi="Calibri" w:eastAsia="" w:cs="" w:asciiTheme="minorHAnsi" w:cstheme="minorBidi" w:eastAsiaTheme="minorEastAsia" w:hAnsiTheme="minorHAnsi"/>
       <w:color w:val="auto"/>
       <w:kern w:val="0"/>
       <w:sz w:val="20"/>

</xml_diff>